<commit_message>
Foi criado uma nova seção intitulada Classe do tipo EntityCollection. Expliquei o conceito. Adicionei um print do diagrama de classes (UML), para ilustrar visualmente o conceito. Closed. #45
</commit_message>
<xml_diff>
--- a/AnaliseProjeto/Guia Análise e Projeto.docx
+++ b/AnaliseProjeto/Guia Análise e Projeto.docx
@@ -66,7 +66,25 @@
           <w:szCs w:val="28"/>
           <w:lang w:val="pt-BR"/>
         </w:rPr>
-        <w:t>Versão &lt;2.0&gt;</w:t>
+        <w:t>Versão &lt;</w:t>
+      </w:r>
+      <w:r>
+        <w:rPr>
+          <w:rFonts w:ascii="Times New Roman" w:hAnsi="Times New Roman"/>
+          <w:sz w:val="28"/>
+          <w:szCs w:val="28"/>
+          <w:lang w:val="pt-BR"/>
+        </w:rPr>
+        <w:t>1</w:t>
+      </w:r>
+      <w:r>
+        <w:rPr>
+          <w:rFonts w:ascii="Times New Roman" w:hAnsi="Times New Roman"/>
+          <w:sz w:val="28"/>
+          <w:szCs w:val="28"/>
+          <w:lang w:val="pt-BR"/>
+        </w:rPr>
+        <w:t>.0&gt;</w:t>
       </w:r>
     </w:p>
     <w:p>
@@ -129,7 +147,6 @@
           <w:docPartUnique/>
         </w:docPartObj>
       </w:sdtPr>
-      <w:sdtEndPr/>
       <w:sdtContent>
         <w:p>
           <w:pPr>
@@ -236,13 +253,7 @@
             <w:jc w:val="both"/>
           </w:pPr>
           <w:r>
-            <w:t xml:space="preserve">         </w:t>
-          </w:r>
-          <w:r>
-            <w:t>Classes de Controle</w:t>
-          </w:r>
-          <w:r>
-            <w:t xml:space="preserve">                                                                                                                                                                                         3</w:t>
+            <w:t xml:space="preserve">         Classes de Controle                                                                                                                                                                                         3</w:t>
           </w:r>
         </w:p>
         <w:p>
@@ -559,6 +570,7 @@
       </w:pPr>
       <w:r>
         <w:rPr>
+          <w:noProof/>
           <w:color w:val="000000"/>
         </w:rPr>
         <w:drawing>
@@ -861,6 +873,9 @@
         </w:rPr>
       </w:pPr>
       <w:r>
+        <w:rPr>
+          <w:noProof/>
+        </w:rPr>
         <w:drawing>
           <wp:anchor distT="0" distB="0" distL="114300" distR="114300" simplePos="0" relativeHeight="251659264" behindDoc="1" locked="0" layoutInCell="1" allowOverlap="1" wp14:anchorId="3D21DE7E" wp14:editId="353F65F8">
             <wp:simplePos x="0" y="0"/>
@@ -1055,6 +1070,7 @@
       </w:pPr>
       <w:r>
         <w:rPr>
+          <w:noProof/>
           <w:color w:val="000000"/>
           <w:sz w:val="20"/>
           <w:szCs w:val="20"/>
@@ -1200,15 +1216,82 @@
     <w:p>
       <w:pPr>
         <w:pStyle w:val="NormalWeb"/>
+        <w:ind w:left="720"/>
+        <w:rPr>
+          <w:color w:val="000000" w:themeColor="text1"/>
+        </w:rPr>
+      </w:pPr>
+      <w:proofErr w:type="spellStart"/>
+      <w:r>
+        <w:rPr>
+          <w:color w:val="000000" w:themeColor="text1"/>
+        </w:rPr>
+        <w:t>EntityCollection</w:t>
+      </w:r>
+      <w:proofErr w:type="spellEnd"/>
+      <w:r>
+        <w:rPr>
+          <w:color w:val="000000" w:themeColor="text1"/>
+        </w:rPr>
+        <w:t>, que na fase de análise representam o conjunto de dados persistidos de uma entidade, são substituídas por uma única classe de contexto do projeto. Esta classe de contexto centraliza o acesso e a manipulação dos dados, atuando como a principal ponte de comunicação com o banco de dados.</w:t>
+      </w:r>
+    </w:p>
+    <w:p>
+      <w:pPr>
+        <w:pStyle w:val="NormalWeb"/>
         <w:spacing w:beforeAutospacing="0" w:afterAutospacing="0"/>
         <w:ind w:left="720"/>
-        <w:jc w:val="center"/>
-      </w:pPr>
-      <w:r>
         <w:rPr>
           <w:color w:val="000000" w:themeColor="text1"/>
         </w:rPr>
-        <w:t>Falta adicionar........</w:t>
+      </w:pPr>
+      <w:r>
+        <w:rPr>
+          <w:color w:val="000000" w:themeColor="text1"/>
+        </w:rPr>
+        <w:t xml:space="preserve">No projeto, essa classe de contexto é implementada dentro do pacote Core. A Figura 4 demonstra como as responsabilidades de uma classe de persistência individual, como </w:t>
+      </w:r>
+      <w:proofErr w:type="spellStart"/>
+      <w:r>
+        <w:rPr>
+          <w:color w:val="000000" w:themeColor="text1"/>
+        </w:rPr>
+        <w:t>PersistenciaUsuario</w:t>
+      </w:r>
+      <w:proofErr w:type="spellEnd"/>
+      <w:r>
+        <w:rPr>
+          <w:color w:val="000000" w:themeColor="text1"/>
+        </w:rPr>
+        <w:t>, são absorvidas pela classe de contexto unificada, que gerencia operações como salvar (</w:t>
+      </w:r>
+      <w:proofErr w:type="spellStart"/>
+      <w:r>
+        <w:rPr>
+          <w:color w:val="000000" w:themeColor="text1"/>
+        </w:rPr>
+        <w:t>SaveChanges</w:t>
+      </w:r>
+      <w:proofErr w:type="spellEnd"/>
+      <w:r>
+        <w:rPr>
+          <w:color w:val="000000" w:themeColor="text1"/>
+        </w:rPr>
+        <w:t>), deletar (Delete) e obter (</w:t>
+      </w:r>
+      <w:proofErr w:type="spellStart"/>
+      <w:r>
+        <w:rPr>
+          <w:color w:val="000000" w:themeColor="text1"/>
+        </w:rPr>
+        <w:t>Get</w:t>
+      </w:r>
+      <w:proofErr w:type="spellEnd"/>
+      <w:r>
+        <w:rPr>
+          <w:color w:val="000000" w:themeColor="text1"/>
+        </w:rPr>
+        <w:t>) os dados.</w:t>
       </w:r>
     </w:p>
     <w:p>
@@ -1218,6 +1301,76 @@
         <w:ind w:left="720"/>
         <w:jc w:val="center"/>
         <w:rPr>
+          <w:color w:val="000000" w:themeColor="text1"/>
+        </w:rPr>
+      </w:pPr>
+    </w:p>
+    <w:p>
+      <w:pPr>
+        <w:pStyle w:val="NormalWeb"/>
+        <w:spacing w:beforeAutospacing="0" w:afterAutospacing="0"/>
+        <w:ind w:left="720"/>
+        <w:jc w:val="center"/>
+        <w:rPr>
+          <w:color w:val="000000" w:themeColor="text1"/>
+        </w:rPr>
+      </w:pPr>
+    </w:p>
+    <w:p>
+      <w:pPr>
+        <w:pStyle w:val="NormalWeb"/>
+        <w:spacing w:beforeAutospacing="0" w:afterAutospacing="0"/>
+        <w:ind w:left="720"/>
+        <w:jc w:val="center"/>
+      </w:pPr>
+      <w:r>
+        <w:rPr>
+          <w:noProof/>
+        </w:rPr>
+        <w:drawing>
+          <wp:inline distT="0" distB="0" distL="0" distR="0" wp14:anchorId="2AFA30FA" wp14:editId="3497EE53">
+            <wp:extent cx="5868219" cy="2591162"/>
+            <wp:effectExtent l="0" t="0" r="0" b="0"/>
+            <wp:docPr id="636746610" name="Imagem 1" descr="Tela de celular com texto preto sobre fundo branco&#10;&#10;O conteúdo gerado por IA pode estar incorreto."/>
+            <wp:cNvGraphicFramePr>
+              <a:graphicFrameLocks xmlns:a="http://schemas.openxmlformats.org/drawingml/2006/main" noChangeAspect="1"/>
+            </wp:cNvGraphicFramePr>
+            <a:graphic xmlns:a="http://schemas.openxmlformats.org/drawingml/2006/main">
+              <a:graphicData uri="http://schemas.openxmlformats.org/drawingml/2006/picture">
+                <pic:pic xmlns:pic="http://schemas.openxmlformats.org/drawingml/2006/picture">
+                  <pic:nvPicPr>
+                    <pic:cNvPr id="636746610" name="Imagem 1" descr="Tela de celular com texto preto sobre fundo branco&#10;&#10;O conteúdo gerado por IA pode estar incorreto."/>
+                    <pic:cNvPicPr/>
+                  </pic:nvPicPr>
+                  <pic:blipFill>
+                    <a:blip r:embed="rId11"/>
+                    <a:stretch>
+                      <a:fillRect/>
+                    </a:stretch>
+                  </pic:blipFill>
+                  <pic:spPr>
+                    <a:xfrm>
+                      <a:off x="0" y="0"/>
+                      <a:ext cx="5868219" cy="2591162"/>
+                    </a:xfrm>
+                    <a:prstGeom prst="rect">
+                      <a:avLst/>
+                    </a:prstGeom>
+                  </pic:spPr>
+                </pic:pic>
+              </a:graphicData>
+            </a:graphic>
+          </wp:inline>
+        </w:drawing>
+      </w:r>
+    </w:p>
+    <w:p>
+      <w:pPr>
+        <w:pStyle w:val="NormalWeb"/>
+        <w:spacing w:beforeAutospacing="0" w:afterAutospacing="0"/>
+        <w:ind w:left="720"/>
+        <w:jc w:val="center"/>
+        <w:rPr>
           <w:color w:val="000000"/>
           <w:sz w:val="20"/>
           <w:szCs w:val="20"/>
@@ -1243,9 +1396,9 @@
       <w:proofErr w:type="spellEnd"/>
     </w:p>
     <w:sectPr>
-      <w:headerReference w:type="default" r:id="rId11"/>
-      <w:footerReference w:type="default" r:id="rId12"/>
-      <w:headerReference w:type="first" r:id="rId13"/>
+      <w:headerReference w:type="default" r:id="rId12"/>
+      <w:footerReference w:type="default" r:id="rId13"/>
+      <w:headerReference w:type="first" r:id="rId14"/>
       <w:pgSz w:w="12240" w:h="15840"/>
       <w:pgMar w:top="1417" w:right="1440" w:bottom="1417" w:left="1440" w:header="720" w:footer="720" w:gutter="0"/>
       <w:cols w:space="720"/>
@@ -1616,7 +1769,13 @@
             <w:t>Versão:</w:t>
           </w:r>
           <w:r>
-            <w:t xml:space="preserve"> 2.0</w:t>
+            <w:t xml:space="preserve"> </w:t>
+          </w:r>
+          <w:r>
+            <w:t>1</w:t>
+          </w:r>
+          <w:r>
+            <w:t>.0</w:t>
           </w:r>
         </w:p>
       </w:tc>

</xml_diff>